<commit_message>
docs: corrección número de páginas plan de riesgos
</commit_message>
<xml_diff>
--- a/Documentacion/Planificacion/Planes/PLAN DE GESTIÓN DE RIESGOS.docx
+++ b/Documentacion/Planificacion/Planes/PLAN DE GESTIÓN DE RIESGOS.docx
@@ -595,6 +595,7 @@
                 <w:sz w:val="20"/>
               </w:rPr>
             </w:pPr>
+            <w:proofErr w:type="spellStart"/>
             <w:r>
               <w:rPr>
                 <w:rFonts w:ascii="Tahoma" w:hAnsi="Tahoma" w:cs="Tahoma"/>
@@ -602,14 +603,40 @@
                 <w:bCs/>
                 <w:sz w:val="20"/>
               </w:rPr>
-              <w:t xml:space="preserve">Brainstorming: </w:t>
-            </w:r>
-            <w:r>
-              <w:rPr>
-                <w:rFonts w:ascii="Tahoma" w:hAnsi="Tahoma" w:cs="Tahoma"/>
-                <w:sz w:val="20"/>
-              </w:rPr>
-              <w:t>el equipo de desarrollo llevará a cabo sesiones de brainstorming para identificar posibles riesgos que no hayan sido detectados previamente.</w:t>
+              <w:t>Brainstorming</w:t>
+            </w:r>
+            <w:proofErr w:type="spellEnd"/>
+            <w:r>
+              <w:rPr>
+                <w:rFonts w:ascii="Tahoma" w:hAnsi="Tahoma" w:cs="Tahoma"/>
+                <w:b/>
+                <w:bCs/>
+                <w:sz w:val="20"/>
+              </w:rPr>
+              <w:t xml:space="preserve">: </w:t>
+            </w:r>
+            <w:r>
+              <w:rPr>
+                <w:rFonts w:ascii="Tahoma" w:hAnsi="Tahoma" w:cs="Tahoma"/>
+                <w:sz w:val="20"/>
+              </w:rPr>
+              <w:t xml:space="preserve">el equipo de desarrollo llevará a cabo sesiones de </w:t>
+            </w:r>
+            <w:proofErr w:type="spellStart"/>
+            <w:r>
+              <w:rPr>
+                <w:rFonts w:ascii="Tahoma" w:hAnsi="Tahoma" w:cs="Tahoma"/>
+                <w:sz w:val="20"/>
+              </w:rPr>
+              <w:t>brainstorming</w:t>
+            </w:r>
+            <w:proofErr w:type="spellEnd"/>
+            <w:r>
+              <w:rPr>
+                <w:rFonts w:ascii="Tahoma" w:hAnsi="Tahoma" w:cs="Tahoma"/>
+                <w:sz w:val="20"/>
+              </w:rPr>
+              <w:t xml:space="preserve"> para identificar posibles riesgos que no hayan sido detectados previamente.</w:t>
             </w:r>
             <w:r>
               <w:rPr>
@@ -1413,6 +1440,7 @@
               </w:rPr>
               <w:t xml:space="preserve"> el equipo encargado de monitorear el riesgo materializado debe alertar al </w:t>
             </w:r>
+            <w:proofErr w:type="gramStart"/>
             <w:r>
               <w:rPr>
                 <w:rFonts w:ascii="Tahoma" w:hAnsi="Tahoma" w:cs="Tahoma"/>
@@ -1420,6 +1448,7 @@
               </w:rPr>
               <w:t>Jefe</w:t>
             </w:r>
+            <w:proofErr w:type="gramEnd"/>
             <w:r>
               <w:rPr>
                 <w:rFonts w:ascii="Tahoma" w:hAnsi="Tahoma" w:cs="Tahoma"/>
@@ -1494,6 +1523,7 @@
               </w:rPr>
               <w:t xml:space="preserve"> el </w:t>
             </w:r>
+            <w:proofErr w:type="gramStart"/>
             <w:r>
               <w:rPr>
                 <w:rFonts w:ascii="Tahoma" w:hAnsi="Tahoma" w:cs="Tahoma"/>
@@ -1501,6 +1531,7 @@
               </w:rPr>
               <w:t>Jefe</w:t>
             </w:r>
+            <w:proofErr w:type="gramEnd"/>
             <w:r>
               <w:rPr>
                 <w:rFonts w:ascii="Tahoma" w:hAnsi="Tahoma" w:cs="Tahoma"/>
@@ -1916,6 +1947,7 @@
                 <w:bCs/>
               </w:rPr>
             </w:pPr>
+            <w:proofErr w:type="gramStart"/>
             <w:r>
               <w:rPr>
                 <w:rFonts w:ascii="Tahoma" w:eastAsia="Calibri" w:hAnsi="Tahoma" w:cs="Tahoma"/>
@@ -1924,6 +1956,7 @@
               </w:rPr>
               <w:t>INFORMES A ELABORAR</w:t>
             </w:r>
+            <w:proofErr w:type="gramEnd"/>
           </w:p>
         </w:tc>
       </w:tr>
@@ -6083,6 +6116,7 @@
       <w:footerReference w:type="default" r:id="rId8"/>
       <w:pgSz w:w="11906" w:h="16838"/>
       <w:pgMar w:top="720" w:right="720" w:bottom="720" w:left="720" w:header="708" w:footer="708" w:gutter="0"/>
+      <w:pgNumType w:start="1" w:chapStyle="1"/>
       <w:cols w:space="708"/>
       <w:docGrid w:linePitch="360"/>
     </w:sectPr>
@@ -6183,9 +6217,81 @@
     <w:pPr>
       <w:pStyle w:val="Piedepgina"/>
       <w:jc w:val="right"/>
+      <w:rPr>
+        <w:rFonts w:ascii="Tahoma" w:hAnsi="Tahoma" w:cs="Tahoma"/>
+      </w:rPr>
     </w:pPr>
     <w:r>
-      <w:t>Página 1 de 6</w:t>
+      <w:rPr>
+        <w:rFonts w:ascii="Tahoma" w:hAnsi="Tahoma" w:cs="Tahoma"/>
+      </w:rPr>
+      <w:t xml:space="preserve">Página </w:t>
+    </w:r>
+    <w:r>
+      <w:rPr>
+        <w:rFonts w:ascii="Tahoma" w:hAnsi="Tahoma" w:cs="Tahoma"/>
+      </w:rPr>
+      <w:fldChar w:fldCharType="begin"/>
+    </w:r>
+    <w:r>
+      <w:rPr>
+        <w:rFonts w:ascii="Tahoma" w:hAnsi="Tahoma" w:cs="Tahoma"/>
+      </w:rPr>
+      <w:instrText xml:space="preserve"> PAGE   \* MERGEFORMAT </w:instrText>
+    </w:r>
+    <w:r>
+      <w:rPr>
+        <w:rFonts w:ascii="Tahoma" w:hAnsi="Tahoma" w:cs="Tahoma"/>
+      </w:rPr>
+      <w:fldChar w:fldCharType="separate"/>
+    </w:r>
+    <w:r>
+      <w:rPr>
+        <w:rFonts w:ascii="Tahoma" w:hAnsi="Tahoma" w:cs="Tahoma"/>
+      </w:rPr>
+      <w:t>1</w:t>
+    </w:r>
+    <w:r>
+      <w:rPr>
+        <w:rFonts w:ascii="Tahoma" w:hAnsi="Tahoma" w:cs="Tahoma"/>
+      </w:rPr>
+      <w:fldChar w:fldCharType="end"/>
+    </w:r>
+    <w:r>
+      <w:rPr>
+        <w:rFonts w:ascii="Tahoma" w:hAnsi="Tahoma" w:cs="Tahoma"/>
+      </w:rPr>
+      <w:t xml:space="preserve"> de </w:t>
+    </w:r>
+    <w:r>
+      <w:rPr>
+        <w:rFonts w:ascii="Tahoma" w:hAnsi="Tahoma" w:cs="Tahoma"/>
+      </w:rPr>
+      <w:fldChar w:fldCharType="begin"/>
+    </w:r>
+    <w:r>
+      <w:rPr>
+        <w:rFonts w:ascii="Tahoma" w:hAnsi="Tahoma" w:cs="Tahoma"/>
+      </w:rPr>
+      <w:instrText xml:space="preserve"> NUMPAGES   \* MERGEFORMAT </w:instrText>
+    </w:r>
+    <w:r>
+      <w:rPr>
+        <w:rFonts w:ascii="Tahoma" w:hAnsi="Tahoma" w:cs="Tahoma"/>
+      </w:rPr>
+      <w:fldChar w:fldCharType="separate"/>
+    </w:r>
+    <w:r>
+      <w:rPr>
+        <w:rFonts w:ascii="Tahoma" w:hAnsi="Tahoma" w:cs="Tahoma"/>
+      </w:rPr>
+      <w:t>3</w:t>
+    </w:r>
+    <w:r>
+      <w:rPr>
+        <w:rFonts w:ascii="Tahoma" w:hAnsi="Tahoma" w:cs="Tahoma"/>
+      </w:rPr>
+      <w:fldChar w:fldCharType="end"/>
     </w:r>
   </w:p>
 </w:ftr>
@@ -6300,6 +6406,7 @@
                             <w:dataBinding w:prefixMappings="xmlns:ns0='http://purl.org/dc/elements/1.1/' xmlns:ns1='http://schemas.openxmlformats.org/package/2006/metadata/core-properties' " w:xpath="/ns1:coreProperties[1]/ns0:title[1]" w:storeItemID="{6C3C8BC8-F283-45AE-878A-BAB7291924A1}"/>
                             <w:text/>
                           </w:sdtPr>
+                          <w:sdtEndPr/>
                           <w:sdtContent>
                             <w:p>
                               <w:pPr>
@@ -6357,6 +6464,7 @@
                       <w:dataBinding w:prefixMappings="xmlns:ns0='http://purl.org/dc/elements/1.1/' xmlns:ns1='http://schemas.openxmlformats.org/package/2006/metadata/core-properties' " w:xpath="/ns1:coreProperties[1]/ns0:title[1]" w:storeItemID="{6C3C8BC8-F283-45AE-878A-BAB7291924A1}"/>
                       <w:text/>
                     </w:sdtPr>
+                    <w:sdtEndPr/>
                     <w:sdtContent>
                       <w:p>
                         <w:pPr>
@@ -8118,6 +8226,16 @@
       <w14:ligatures w14:val="none"/>
     </w:rPr>
   </w:style>
+  <w:style w:type="character" w:customStyle="1" w:styleId="Textodemarcadordeposicin">
+    <w:name w:val="Texto de marcador de posición"/>
+    <w:basedOn w:val="Fuentedeprrafopredeter"/>
+    <w:uiPriority w:val="99"/>
+    <w:semiHidden/>
+    <w:rsid w:val="002E2619"/>
+    <w:rPr>
+      <w:color w:val="808080"/>
+    </w:rPr>
+  </w:style>
 </w:styles>
 </file>
 

</xml_diff>